<commit_message>
ADD Files FINAL COMMIT TO LAB-F
</commit_message>
<xml_diff>
--- a/AI1-LF-gr1-Gajda-Bartosz.docx
+++ b/AI1-LF-gr1-Gajda-Bartosz.docx
@@ -1108,7 +1108,7 @@
             <w:noProof/>
             <w:webHidden/>
           </w:rPr>
-          <w:t>6</w:t>
+          <w:t>7</w:t>
         </w:r>
         <w:r>
           <w:rPr>
@@ -1321,7 +1321,7 @@
             <w:noProof/>
             <w:webHidden/>
           </w:rPr>
-          <w:t>8</w:t>
+          <w:t>9</w:t>
         </w:r>
         <w:r>
           <w:rPr>
@@ -1392,7 +1392,7 @@
             <w:noProof/>
             <w:webHidden/>
           </w:rPr>
-          <w:t>11</w:t>
+          <w:t>12</w:t>
         </w:r>
         <w:r>
           <w:rPr>
@@ -1463,7 +1463,7 @@
             <w:noProof/>
             <w:webHidden/>
           </w:rPr>
-          <w:t>11</w:t>
+          <w:t>12</w:t>
         </w:r>
         <w:r>
           <w:rPr>
@@ -5731,15 +5731,16 @@
     <w:p>
       <w:pPr>
         <w:pStyle w:val="Zadanie"/>
+        <w:jc w:val="center"/>
       </w:pPr>
       <w:r>
         <w:rPr>
           <w:noProof/>
         </w:rPr>
         <w:drawing>
-          <wp:inline distT="0" distB="0" distL="0" distR="0" wp14:anchorId="498AA256" wp14:editId="668290EF">
-            <wp:extent cx="6645910" cy="1137139"/>
-            <wp:effectExtent l="0" t="0" r="2540" b="6350"/>
+          <wp:inline distT="0" distB="0" distL="0" distR="0" wp14:anchorId="498AA256" wp14:editId="3771490D">
+            <wp:extent cx="3482108" cy="1140596"/>
+            <wp:effectExtent l="0" t="0" r="4445" b="2540"/>
             <wp:docPr id="1821867949" name="Obraz 1821867949"/>
             <wp:cNvGraphicFramePr>
               <a:graphicFrameLocks xmlns:a="http://schemas.openxmlformats.org/drawingml/2006/main" noChangeAspect="1"/>
@@ -5748,7 +5749,7 @@
               <a:graphicData uri="http://schemas.openxmlformats.org/drawingml/2006/picture">
                 <pic:pic xmlns:pic="http://schemas.openxmlformats.org/drawingml/2006/picture">
                   <pic:nvPicPr>
-                    <pic:cNvPr id="0" name="Picture 1"/>
+                    <pic:cNvPr id="1821867949" name="Obraz 1821867949"/>
                     <pic:cNvPicPr>
                       <a:picLocks noChangeAspect="1" noChangeArrowheads="1"/>
                     </pic:cNvPicPr>
@@ -5761,7 +5762,6 @@
                         </a:ext>
                       </a:extLst>
                     </a:blip>
-                    <a:srcRect/>
                     <a:stretch>
                       <a:fillRect/>
                     </a:stretch>
@@ -5769,7 +5769,7 @@
                   <pic:spPr bwMode="auto">
                     <a:xfrm>
                       <a:off x="0" y="0"/>
-                      <a:ext cx="6666117" cy="1140596"/>
+                      <a:ext cx="3482108" cy="1140596"/>
                     </a:xfrm>
                     <a:prstGeom prst="rect">
                       <a:avLst/>
@@ -5810,15 +5810,16 @@
     <w:p>
       <w:pPr>
         <w:pStyle w:val="Zadanie"/>
+        <w:jc w:val="center"/>
       </w:pPr>
       <w:r>
         <w:rPr>
           <w:noProof/>
         </w:rPr>
         <w:drawing>
-          <wp:inline distT="0" distB="0" distL="0" distR="0" wp14:anchorId="6A571198" wp14:editId="231016AF">
-            <wp:extent cx="6645910" cy="1136650"/>
-            <wp:effectExtent l="0" t="0" r="2540" b="6350"/>
+          <wp:inline distT="0" distB="0" distL="0" distR="0" wp14:anchorId="6A571198" wp14:editId="634A8E0A">
+            <wp:extent cx="3048000" cy="1848787"/>
+            <wp:effectExtent l="0" t="0" r="0" b="0"/>
             <wp:docPr id="177798663" name="Obraz 177798663"/>
             <wp:cNvGraphicFramePr>
               <a:graphicFrameLocks xmlns:a="http://schemas.openxmlformats.org/drawingml/2006/main" noChangeAspect="1"/>
@@ -5827,20 +5828,19 @@
               <a:graphicData uri="http://schemas.openxmlformats.org/drawingml/2006/picture">
                 <pic:pic xmlns:pic="http://schemas.openxmlformats.org/drawingml/2006/picture">
                   <pic:nvPicPr>
-                    <pic:cNvPr id="0" name="Picture 1"/>
+                    <pic:cNvPr id="177798663" name="Obraz 177798663"/>
                     <pic:cNvPicPr>
                       <a:picLocks noChangeAspect="1" noChangeArrowheads="1"/>
                     </pic:cNvPicPr>
                   </pic:nvPicPr>
                   <pic:blipFill>
-                    <a:blip r:embed="rId31">
+                    <a:blip r:embed="rId32" cstate="print">
                       <a:extLst>
                         <a:ext uri="{28A0092B-C50C-407E-A947-70E740481C1C}">
                           <a14:useLocalDpi xmlns:a14="http://schemas.microsoft.com/office/drawing/2010/main" val="0"/>
                         </a:ext>
                       </a:extLst>
                     </a:blip>
-                    <a:srcRect/>
                     <a:stretch>
                       <a:fillRect/>
                     </a:stretch>
@@ -5848,7 +5848,7 @@
                   <pic:spPr bwMode="auto">
                     <a:xfrm>
                       <a:off x="0" y="0"/>
-                      <a:ext cx="6645910" cy="1136650"/>
+                      <a:ext cx="3056792" cy="1854120"/>
                     </a:xfrm>
                     <a:prstGeom prst="rect">
                       <a:avLst/>
@@ -5963,15 +5963,16 @@
     <w:p>
       <w:pPr>
         <w:pStyle w:val="Zadanie"/>
+        <w:jc w:val="center"/>
       </w:pPr>
       <w:r>
         <w:rPr>
           <w:noProof/>
         </w:rPr>
         <w:drawing>
-          <wp:inline distT="0" distB="0" distL="0" distR="0" wp14:anchorId="143AF24B" wp14:editId="346DDA46">
-            <wp:extent cx="6645910" cy="1137139"/>
-            <wp:effectExtent l="0" t="0" r="2540" b="6350"/>
+          <wp:inline distT="0" distB="0" distL="0" distR="0" wp14:anchorId="143AF24B" wp14:editId="714C518F">
+            <wp:extent cx="3848100" cy="1532941"/>
+            <wp:effectExtent l="0" t="0" r="0" b="0"/>
             <wp:docPr id="1702180609" name="Obraz 1702180609"/>
             <wp:cNvGraphicFramePr>
               <a:graphicFrameLocks xmlns:a="http://schemas.openxmlformats.org/drawingml/2006/main" noChangeAspect="1"/>
@@ -5980,20 +5981,19 @@
               <a:graphicData uri="http://schemas.openxmlformats.org/drawingml/2006/picture">
                 <pic:pic xmlns:pic="http://schemas.openxmlformats.org/drawingml/2006/picture">
                   <pic:nvPicPr>
-                    <pic:cNvPr id="0" name="Picture 1"/>
+                    <pic:cNvPr id="1702180609" name="Obraz 1702180609"/>
                     <pic:cNvPicPr>
                       <a:picLocks noChangeAspect="1" noChangeArrowheads="1"/>
                     </pic:cNvPicPr>
                   </pic:nvPicPr>
                   <pic:blipFill>
-                    <a:blip r:embed="rId31">
+                    <a:blip r:embed="rId33">
                       <a:extLst>
                         <a:ext uri="{28A0092B-C50C-407E-A947-70E740481C1C}">
                           <a14:useLocalDpi xmlns:a14="http://schemas.microsoft.com/office/drawing/2010/main" val="0"/>
                         </a:ext>
                       </a:extLst>
                     </a:blip>
-                    <a:srcRect/>
                     <a:stretch>
                       <a:fillRect/>
                     </a:stretch>
@@ -6001,7 +6001,7 @@
                   <pic:spPr bwMode="auto">
                     <a:xfrm>
                       <a:off x="0" y="0"/>
-                      <a:ext cx="6666117" cy="1140596"/>
+                      <a:ext cx="3851755" cy="1534397"/>
                     </a:xfrm>
                     <a:prstGeom prst="rect">
                       <a:avLst/>
@@ -6039,16 +6039,16 @@
     <w:p>
       <w:pPr>
         <w:pStyle w:val="Zadanie"/>
+        <w:jc w:val="center"/>
       </w:pPr>
       <w:r>
         <w:rPr>
           <w:noProof/>
         </w:rPr>
-        <w:lastRenderedPageBreak/>
         <w:drawing>
-          <wp:inline distT="0" distB="0" distL="0" distR="0" wp14:anchorId="755B7DA7" wp14:editId="51F061C8">
-            <wp:extent cx="6645910" cy="1136650"/>
-            <wp:effectExtent l="0" t="0" r="2540" b="6350"/>
+          <wp:inline distT="0" distB="0" distL="0" distR="0" wp14:anchorId="755B7DA7" wp14:editId="1CD2EFE9">
+            <wp:extent cx="3343275" cy="2022196"/>
+            <wp:effectExtent l="0" t="0" r="0" b="0"/>
             <wp:docPr id="1942197881" name="Obraz 1942197881"/>
             <wp:cNvGraphicFramePr>
               <a:graphicFrameLocks xmlns:a="http://schemas.openxmlformats.org/drawingml/2006/main" noChangeAspect="1"/>
@@ -6057,20 +6057,19 @@
               <a:graphicData uri="http://schemas.openxmlformats.org/drawingml/2006/picture">
                 <pic:pic xmlns:pic="http://schemas.openxmlformats.org/drawingml/2006/picture">
                   <pic:nvPicPr>
-                    <pic:cNvPr id="0" name="Picture 1"/>
+                    <pic:cNvPr id="1942197881" name="Obraz 1942197881"/>
                     <pic:cNvPicPr>
                       <a:picLocks noChangeAspect="1" noChangeArrowheads="1"/>
                     </pic:cNvPicPr>
                   </pic:nvPicPr>
                   <pic:blipFill>
-                    <a:blip r:embed="rId31">
+                    <a:blip r:embed="rId34" cstate="print">
                       <a:extLst>
                         <a:ext uri="{28A0092B-C50C-407E-A947-70E740481C1C}">
                           <a14:useLocalDpi xmlns:a14="http://schemas.microsoft.com/office/drawing/2010/main" val="0"/>
                         </a:ext>
                       </a:extLst>
                     </a:blip>
-                    <a:srcRect/>
                     <a:stretch>
                       <a:fillRect/>
                     </a:stretch>
@@ -6078,7 +6077,7 @@
                   <pic:spPr bwMode="auto">
                     <a:xfrm>
                       <a:off x="0" y="0"/>
-                      <a:ext cx="6645910" cy="1136650"/>
+                      <a:ext cx="3353453" cy="2028352"/>
                     </a:xfrm>
                     <a:prstGeom prst="rect">
                       <a:avLst/>
@@ -6193,15 +6192,16 @@
     <w:p>
       <w:pPr>
         <w:pStyle w:val="Zadanie"/>
+        <w:jc w:val="center"/>
       </w:pPr>
       <w:r>
         <w:rPr>
           <w:noProof/>
         </w:rPr>
         <w:drawing>
-          <wp:inline distT="0" distB="0" distL="0" distR="0" wp14:anchorId="107CDF00" wp14:editId="2183C6D0">
-            <wp:extent cx="6645910" cy="1137139"/>
-            <wp:effectExtent l="0" t="0" r="2540" b="6350"/>
+          <wp:inline distT="0" distB="0" distL="0" distR="0" wp14:anchorId="107CDF00" wp14:editId="767FB86C">
+            <wp:extent cx="3257550" cy="1860307"/>
+            <wp:effectExtent l="0" t="0" r="0" b="6985"/>
             <wp:docPr id="1686049736" name="Obraz 1686049736"/>
             <wp:cNvGraphicFramePr>
               <a:graphicFrameLocks xmlns:a="http://schemas.openxmlformats.org/drawingml/2006/main" noChangeAspect="1"/>
@@ -6210,20 +6210,19 @@
               <a:graphicData uri="http://schemas.openxmlformats.org/drawingml/2006/picture">
                 <pic:pic xmlns:pic="http://schemas.openxmlformats.org/drawingml/2006/picture">
                   <pic:nvPicPr>
-                    <pic:cNvPr id="0" name="Picture 1"/>
+                    <pic:cNvPr id="1686049736" name="Obraz 1686049736"/>
                     <pic:cNvPicPr>
                       <a:picLocks noChangeAspect="1" noChangeArrowheads="1"/>
                     </pic:cNvPicPr>
                   </pic:nvPicPr>
                   <pic:blipFill>
-                    <a:blip r:embed="rId31">
+                    <a:blip r:embed="rId35" cstate="print">
                       <a:extLst>
                         <a:ext uri="{28A0092B-C50C-407E-A947-70E740481C1C}">
                           <a14:useLocalDpi xmlns:a14="http://schemas.microsoft.com/office/drawing/2010/main" val="0"/>
                         </a:ext>
                       </a:extLst>
                     </a:blip>
-                    <a:srcRect/>
                     <a:stretch>
                       <a:fillRect/>
                     </a:stretch>
@@ -6231,7 +6230,7 @@
                   <pic:spPr bwMode="auto">
                     <a:xfrm>
                       <a:off x="0" y="0"/>
-                      <a:ext cx="6666117" cy="1140596"/>
+                      <a:ext cx="3263330" cy="1863608"/>
                     </a:xfrm>
                     <a:prstGeom prst="rect">
                       <a:avLst/>
@@ -6269,15 +6268,16 @@
     <w:p>
       <w:pPr>
         <w:pStyle w:val="Zadanie"/>
+        <w:jc w:val="center"/>
       </w:pPr>
       <w:r>
         <w:rPr>
           <w:noProof/>
         </w:rPr>
         <w:drawing>
-          <wp:inline distT="0" distB="0" distL="0" distR="0" wp14:anchorId="576EDBCC" wp14:editId="52F310D4">
-            <wp:extent cx="6645910" cy="1136650"/>
-            <wp:effectExtent l="0" t="0" r="2540" b="6350"/>
+          <wp:inline distT="0" distB="0" distL="0" distR="0" wp14:anchorId="576EDBCC" wp14:editId="4A56942F">
+            <wp:extent cx="3571875" cy="2245873"/>
+            <wp:effectExtent l="0" t="0" r="0" b="2540"/>
             <wp:docPr id="768712225" name="Obraz 768712225"/>
             <wp:cNvGraphicFramePr>
               <a:graphicFrameLocks xmlns:a="http://schemas.openxmlformats.org/drawingml/2006/main" noChangeAspect="1"/>
@@ -6286,20 +6286,19 @@
               <a:graphicData uri="http://schemas.openxmlformats.org/drawingml/2006/picture">
                 <pic:pic xmlns:pic="http://schemas.openxmlformats.org/drawingml/2006/picture">
                   <pic:nvPicPr>
-                    <pic:cNvPr id="0" name="Picture 1"/>
+                    <pic:cNvPr id="768712225" name="Obraz 768712225"/>
                     <pic:cNvPicPr>
                       <a:picLocks noChangeAspect="1" noChangeArrowheads="1"/>
                     </pic:cNvPicPr>
                   </pic:nvPicPr>
                   <pic:blipFill>
-                    <a:blip r:embed="rId31">
+                    <a:blip r:embed="rId36" cstate="print">
                       <a:extLst>
                         <a:ext uri="{28A0092B-C50C-407E-A947-70E740481C1C}">
                           <a14:useLocalDpi xmlns:a14="http://schemas.microsoft.com/office/drawing/2010/main" val="0"/>
                         </a:ext>
                       </a:extLst>
                     </a:blip>
-                    <a:srcRect/>
                     <a:stretch>
                       <a:fillRect/>
                     </a:stretch>
@@ -6307,7 +6306,237 @@
                   <pic:spPr bwMode="auto">
                     <a:xfrm>
                       <a:off x="0" y="0"/>
-                      <a:ext cx="6645910" cy="1136650"/>
+                      <a:ext cx="3575944" cy="2248432"/>
+                    </a:xfrm>
+                    <a:prstGeom prst="rect">
+                      <a:avLst/>
+                    </a:prstGeom>
+                    <a:noFill/>
+                    <a:ln>
+                      <a:noFill/>
+                    </a:ln>
+                  </pic:spPr>
+                </pic:pic>
+              </a:graphicData>
+            </a:graphic>
+          </wp:inline>
+        </w:drawing>
+      </w:r>
+    </w:p>
+    <w:tbl>
+      <w:tblPr>
+        <w:tblStyle w:val="Tabela-Siatka"/>
+        <w:tblW w:w="5000" w:type="pct"/>
+        <w:tblLook w:val="04A0" w:firstRow="1" w:lastRow="0" w:firstColumn="1" w:lastColumn="0" w:noHBand="0" w:noVBand="1"/>
+      </w:tblPr>
+      <w:tblGrid>
+        <w:gridCol w:w="8188"/>
+        <w:gridCol w:w="1134"/>
+        <w:gridCol w:w="1134"/>
+      </w:tblGrid>
+      <w:tr>
+        <w:trPr>
+          <w:trHeight w:hRule="exact" w:val="567"/>
+        </w:trPr>
+        <w:tc>
+          <w:tcPr>
+            <w:tcW w:w="0" w:type="auto"/>
+            <w:vAlign w:val="center"/>
+          </w:tcPr>
+          <w:p>
+            <w:pPr>
+              <w:pStyle w:val="PunktyTabela"/>
+            </w:pPr>
+            <w:r>
+              <w:lastRenderedPageBreak/>
+              <w:t>Punkty:</w:t>
+            </w:r>
+          </w:p>
+        </w:tc>
+        <w:tc>
+          <w:tcPr>
+            <w:tcW w:w="1134" w:type="dxa"/>
+            <w:vAlign w:val="center"/>
+          </w:tcPr>
+          <w:p>
+            <w:pPr>
+              <w:pStyle w:val="PunktyTabela"/>
+              <w:jc w:val="center"/>
+            </w:pPr>
+            <w:r>
+              <w:t>0</w:t>
+            </w:r>
+          </w:p>
+        </w:tc>
+        <w:tc>
+          <w:tcPr>
+            <w:tcW w:w="1134" w:type="dxa"/>
+            <w:vAlign w:val="center"/>
+          </w:tcPr>
+          <w:p>
+            <w:pPr>
+              <w:pStyle w:val="PunktyTabela"/>
+              <w:jc w:val="center"/>
+            </w:pPr>
+            <w:r>
+              <w:t>1</w:t>
+            </w:r>
+          </w:p>
+        </w:tc>
+      </w:tr>
+    </w:tbl>
+    <w:p>
+      <w:pPr>
+        <w:rPr>
+          <w:lang w:val="pl-PL"/>
+        </w:rPr>
+      </w:pPr>
+    </w:p>
+    <w:p>
+      <w:pPr>
+        <w:pStyle w:val="Zadanie"/>
+        <w:rPr>
+          <w:rStyle w:val="inline-code"/>
+        </w:rPr>
+      </w:pPr>
+      <w:r>
+        <w:t>Wstaw zrzut ekranu kodu edycji (</w:t>
+      </w:r>
+      <w:proofErr w:type="spellStart"/>
+      <w:r>
+        <w:t>editAction</w:t>
+      </w:r>
+      <w:proofErr w:type="spellEnd"/>
+      <w:r>
+        <w:t>):</w:t>
+      </w:r>
+    </w:p>
+    <w:p>
+      <w:pPr>
+        <w:pStyle w:val="Zadanie"/>
+        <w:rPr>
+          <w:rStyle w:val="inline-code"/>
+        </w:rPr>
+      </w:pPr>
+    </w:p>
+    <w:p>
+      <w:pPr>
+        <w:pStyle w:val="Zadanie"/>
+        <w:jc w:val="center"/>
+      </w:pPr>
+      <w:r>
+        <w:rPr>
+          <w:noProof/>
+        </w:rPr>
+        <w:drawing>
+          <wp:inline distT="0" distB="0" distL="0" distR="0" wp14:anchorId="341CFB30" wp14:editId="1E8AB536">
+            <wp:extent cx="3267075" cy="1907597"/>
+            <wp:effectExtent l="0" t="0" r="0" b="0"/>
+            <wp:docPr id="1926746236" name="Obraz 1926746236"/>
+            <wp:cNvGraphicFramePr>
+              <a:graphicFrameLocks xmlns:a="http://schemas.openxmlformats.org/drawingml/2006/main" noChangeAspect="1"/>
+            </wp:cNvGraphicFramePr>
+            <a:graphic xmlns:a="http://schemas.openxmlformats.org/drawingml/2006/main">
+              <a:graphicData uri="http://schemas.openxmlformats.org/drawingml/2006/picture">
+                <pic:pic xmlns:pic="http://schemas.openxmlformats.org/drawingml/2006/picture">
+                  <pic:nvPicPr>
+                    <pic:cNvPr id="1926746236" name="Obraz 1926746236"/>
+                    <pic:cNvPicPr>
+                      <a:picLocks noChangeAspect="1" noChangeArrowheads="1"/>
+                    </pic:cNvPicPr>
+                  </pic:nvPicPr>
+                  <pic:blipFill>
+                    <a:blip r:embed="rId37" cstate="print">
+                      <a:extLst>
+                        <a:ext uri="{28A0092B-C50C-407E-A947-70E740481C1C}">
+                          <a14:useLocalDpi xmlns:a14="http://schemas.microsoft.com/office/drawing/2010/main" val="0"/>
+                        </a:ext>
+                      </a:extLst>
+                    </a:blip>
+                    <a:stretch>
+                      <a:fillRect/>
+                    </a:stretch>
+                  </pic:blipFill>
+                  <pic:spPr bwMode="auto">
+                    <a:xfrm>
+                      <a:off x="0" y="0"/>
+                      <a:ext cx="3274256" cy="1911790"/>
+                    </a:xfrm>
+                    <a:prstGeom prst="rect">
+                      <a:avLst/>
+                    </a:prstGeom>
+                    <a:noFill/>
+                    <a:ln>
+                      <a:noFill/>
+                    </a:ln>
+                  </pic:spPr>
+                </pic:pic>
+              </a:graphicData>
+            </a:graphic>
+          </wp:inline>
+        </w:drawing>
+      </w:r>
+    </w:p>
+    <w:p>
+      <w:pPr>
+        <w:pStyle w:val="Zadanie"/>
+      </w:pPr>
+    </w:p>
+    <w:p>
+      <w:pPr>
+        <w:pStyle w:val="Zadanie"/>
+      </w:pPr>
+      <w:r>
+        <w:t>Wstaw zrzut ekranu edycji:</w:t>
+      </w:r>
+    </w:p>
+    <w:p>
+      <w:pPr>
+        <w:pStyle w:val="Zadanie"/>
+      </w:pPr>
+    </w:p>
+    <w:p>
+      <w:pPr>
+        <w:pStyle w:val="Zadanie"/>
+        <w:jc w:val="center"/>
+      </w:pPr>
+      <w:r>
+        <w:rPr>
+          <w:noProof/>
+        </w:rPr>
+        <w:drawing>
+          <wp:inline distT="0" distB="0" distL="0" distR="0" wp14:anchorId="7FB86B78" wp14:editId="13FE5189">
+            <wp:extent cx="3800475" cy="2374380"/>
+            <wp:effectExtent l="0" t="0" r="0" b="6985"/>
+            <wp:docPr id="1936372052" name="Obraz 1936372052"/>
+            <wp:cNvGraphicFramePr>
+              <a:graphicFrameLocks xmlns:a="http://schemas.openxmlformats.org/drawingml/2006/main" noChangeAspect="1"/>
+            </wp:cNvGraphicFramePr>
+            <a:graphic xmlns:a="http://schemas.openxmlformats.org/drawingml/2006/main">
+              <a:graphicData uri="http://schemas.openxmlformats.org/drawingml/2006/picture">
+                <pic:pic xmlns:pic="http://schemas.openxmlformats.org/drawingml/2006/picture">
+                  <pic:nvPicPr>
+                    <pic:cNvPr id="1936372052" name="Obraz 1936372052"/>
+                    <pic:cNvPicPr>
+                      <a:picLocks noChangeAspect="1" noChangeArrowheads="1"/>
+                    </pic:cNvPicPr>
+                  </pic:nvPicPr>
+                  <pic:blipFill>
+                    <a:blip r:embed="rId38" cstate="print">
+                      <a:extLst>
+                        <a:ext uri="{28A0092B-C50C-407E-A947-70E740481C1C}">
+                          <a14:useLocalDpi xmlns:a14="http://schemas.microsoft.com/office/drawing/2010/main" val="0"/>
+                        </a:ext>
+                      </a:extLst>
+                    </a:blip>
+                    <a:stretch>
+                      <a:fillRect/>
+                    </a:stretch>
+                  </pic:blipFill>
+                  <pic:spPr bwMode="auto">
+                    <a:xfrm>
+                      <a:off x="0" y="0"/>
+                      <a:ext cx="3809885" cy="2380259"/>
                     </a:xfrm>
                     <a:prstGeom prst="rect">
                       <a:avLst/>
@@ -6400,11 +6629,11 @@
         </w:rPr>
       </w:pPr>
       <w:r>
-        <w:t>Wstaw zrzut ekranu kodu edycji (</w:t>
-      </w:r>
-      <w:proofErr w:type="spellStart"/>
-      <w:r>
-        <w:t>editAction</w:t>
+        <w:t>Wstaw zrzut ekranu kodu kasowania (</w:t>
+      </w:r>
+      <w:proofErr w:type="spellStart"/>
+      <w:r>
+        <w:t>deleteAction</w:t>
       </w:r>
       <w:proofErr w:type="spellEnd"/>
       <w:r>
@@ -6422,16 +6651,17 @@
     <w:p>
       <w:pPr>
         <w:pStyle w:val="Zadanie"/>
+        <w:jc w:val="center"/>
       </w:pPr>
       <w:r>
         <w:rPr>
           <w:noProof/>
         </w:rPr>
         <w:drawing>
-          <wp:inline distT="0" distB="0" distL="0" distR="0" wp14:anchorId="341CFB30" wp14:editId="56DD37F4">
-            <wp:extent cx="6645910" cy="1137139"/>
-            <wp:effectExtent l="0" t="0" r="2540" b="6350"/>
-            <wp:docPr id="1926746236" name="Obraz 1926746236"/>
+          <wp:inline distT="0" distB="0" distL="0" distR="0" wp14:anchorId="0A8D0E08" wp14:editId="698AEFEC">
+            <wp:extent cx="3019425" cy="1605648"/>
+            <wp:effectExtent l="0" t="0" r="0" b="0"/>
+            <wp:docPr id="2114989787" name="Obraz 2114989787"/>
             <wp:cNvGraphicFramePr>
               <a:graphicFrameLocks xmlns:a="http://schemas.openxmlformats.org/drawingml/2006/main" noChangeAspect="1"/>
             </wp:cNvGraphicFramePr>
@@ -6439,20 +6669,19 @@
               <a:graphicData uri="http://schemas.openxmlformats.org/drawingml/2006/picture">
                 <pic:pic xmlns:pic="http://schemas.openxmlformats.org/drawingml/2006/picture">
                   <pic:nvPicPr>
-                    <pic:cNvPr id="0" name="Picture 1"/>
+                    <pic:cNvPr id="2114989787" name="Obraz 2114989787"/>
                     <pic:cNvPicPr>
                       <a:picLocks noChangeAspect="1" noChangeArrowheads="1"/>
                     </pic:cNvPicPr>
                   </pic:nvPicPr>
                   <pic:blipFill>
-                    <a:blip r:embed="rId31">
+                    <a:blip r:embed="rId39">
                       <a:extLst>
                         <a:ext uri="{28A0092B-C50C-407E-A947-70E740481C1C}">
                           <a14:useLocalDpi xmlns:a14="http://schemas.microsoft.com/office/drawing/2010/main" val="0"/>
                         </a:ext>
                       </a:extLst>
                     </a:blip>
-                    <a:srcRect/>
                     <a:stretch>
                       <a:fillRect/>
                     </a:stretch>
@@ -6460,7 +6689,7 @@
                   <pic:spPr bwMode="auto">
                     <a:xfrm>
                       <a:off x="0" y="0"/>
-                      <a:ext cx="6666117" cy="1140596"/>
+                      <a:ext cx="3026151" cy="1609225"/>
                     </a:xfrm>
                     <a:prstGeom prst="rect">
                       <a:avLst/>
@@ -6481,78 +6710,6 @@
       <w:pPr>
         <w:pStyle w:val="Zadanie"/>
       </w:pPr>
-    </w:p>
-    <w:p>
-      <w:pPr>
-        <w:pStyle w:val="Zadanie"/>
-      </w:pPr>
-      <w:r>
-        <w:t>Wstaw zrzut ekranu edycji:</w:t>
-      </w:r>
-    </w:p>
-    <w:p>
-      <w:pPr>
-        <w:pStyle w:val="Zadanie"/>
-      </w:pPr>
-    </w:p>
-    <w:p>
-      <w:pPr>
-        <w:pStyle w:val="Zadanie"/>
-      </w:pPr>
-      <w:r>
-        <w:rPr>
-          <w:noProof/>
-        </w:rPr>
-        <w:lastRenderedPageBreak/>
-        <w:drawing>
-          <wp:inline distT="0" distB="0" distL="0" distR="0" wp14:anchorId="7FB86B78" wp14:editId="60FFE702">
-            <wp:extent cx="6645910" cy="1136650"/>
-            <wp:effectExtent l="0" t="0" r="2540" b="6350"/>
-            <wp:docPr id="1936372052" name="Obraz 1936372052"/>
-            <wp:cNvGraphicFramePr>
-              <a:graphicFrameLocks xmlns:a="http://schemas.openxmlformats.org/drawingml/2006/main" noChangeAspect="1"/>
-            </wp:cNvGraphicFramePr>
-            <a:graphic xmlns:a="http://schemas.openxmlformats.org/drawingml/2006/main">
-              <a:graphicData uri="http://schemas.openxmlformats.org/drawingml/2006/picture">
-                <pic:pic xmlns:pic="http://schemas.openxmlformats.org/drawingml/2006/picture">
-                  <pic:nvPicPr>
-                    <pic:cNvPr id="0" name="Picture 1"/>
-                    <pic:cNvPicPr>
-                      <a:picLocks noChangeAspect="1" noChangeArrowheads="1"/>
-                    </pic:cNvPicPr>
-                  </pic:nvPicPr>
-                  <pic:blipFill>
-                    <a:blip r:embed="rId31">
-                      <a:extLst>
-                        <a:ext uri="{28A0092B-C50C-407E-A947-70E740481C1C}">
-                          <a14:useLocalDpi xmlns:a14="http://schemas.microsoft.com/office/drawing/2010/main" val="0"/>
-                        </a:ext>
-                      </a:extLst>
-                    </a:blip>
-                    <a:srcRect/>
-                    <a:stretch>
-                      <a:fillRect/>
-                    </a:stretch>
-                  </pic:blipFill>
-                  <pic:spPr bwMode="auto">
-                    <a:xfrm>
-                      <a:off x="0" y="0"/>
-                      <a:ext cx="6645910" cy="1136650"/>
-                    </a:xfrm>
-                    <a:prstGeom prst="rect">
-                      <a:avLst/>
-                    </a:prstGeom>
-                    <a:noFill/>
-                    <a:ln>
-                      <a:noFill/>
-                    </a:ln>
-                  </pic:spPr>
-                </pic:pic>
-              </a:graphicData>
-            </a:graphic>
-          </wp:inline>
-        </w:drawing>
-      </w:r>
     </w:p>
     <w:tbl>
       <w:tblPr>
@@ -6617,164 +6774,6 @@
     </w:tbl>
     <w:p>
       <w:pPr>
-        <w:rPr>
-          <w:lang w:val="pl-PL"/>
-        </w:rPr>
-      </w:pPr>
-    </w:p>
-    <w:p>
-      <w:pPr>
-        <w:pStyle w:val="Zadanie"/>
-        <w:rPr>
-          <w:rStyle w:val="inline-code"/>
-        </w:rPr>
-      </w:pPr>
-      <w:r>
-        <w:t>Wstaw zrzut ekranu kodu kasowania (</w:t>
-      </w:r>
-      <w:proofErr w:type="spellStart"/>
-      <w:r>
-        <w:t>deleteAction</w:t>
-      </w:r>
-      <w:proofErr w:type="spellEnd"/>
-      <w:r>
-        <w:t>):</w:t>
-      </w:r>
-    </w:p>
-    <w:p>
-      <w:pPr>
-        <w:pStyle w:val="Zadanie"/>
-        <w:rPr>
-          <w:rStyle w:val="inline-code"/>
-        </w:rPr>
-      </w:pPr>
-    </w:p>
-    <w:p>
-      <w:pPr>
-        <w:pStyle w:val="Zadanie"/>
-      </w:pPr>
-      <w:r>
-        <w:rPr>
-          <w:noProof/>
-        </w:rPr>
-        <w:drawing>
-          <wp:inline distT="0" distB="0" distL="0" distR="0" wp14:anchorId="0A8D0E08" wp14:editId="60600885">
-            <wp:extent cx="6645910" cy="1137139"/>
-            <wp:effectExtent l="0" t="0" r="2540" b="6350"/>
-            <wp:docPr id="2114989787" name="Obraz 2114989787"/>
-            <wp:cNvGraphicFramePr>
-              <a:graphicFrameLocks xmlns:a="http://schemas.openxmlformats.org/drawingml/2006/main" noChangeAspect="1"/>
-            </wp:cNvGraphicFramePr>
-            <a:graphic xmlns:a="http://schemas.openxmlformats.org/drawingml/2006/main">
-              <a:graphicData uri="http://schemas.openxmlformats.org/drawingml/2006/picture">
-                <pic:pic xmlns:pic="http://schemas.openxmlformats.org/drawingml/2006/picture">
-                  <pic:nvPicPr>
-                    <pic:cNvPr id="0" name="Picture 1"/>
-                    <pic:cNvPicPr>
-                      <a:picLocks noChangeAspect="1" noChangeArrowheads="1"/>
-                    </pic:cNvPicPr>
-                  </pic:nvPicPr>
-                  <pic:blipFill>
-                    <a:blip r:embed="rId31">
-                      <a:extLst>
-                        <a:ext uri="{28A0092B-C50C-407E-A947-70E740481C1C}">
-                          <a14:useLocalDpi xmlns:a14="http://schemas.microsoft.com/office/drawing/2010/main" val="0"/>
-                        </a:ext>
-                      </a:extLst>
-                    </a:blip>
-                    <a:srcRect/>
-                    <a:stretch>
-                      <a:fillRect/>
-                    </a:stretch>
-                  </pic:blipFill>
-                  <pic:spPr bwMode="auto">
-                    <a:xfrm>
-                      <a:off x="0" y="0"/>
-                      <a:ext cx="6666117" cy="1140596"/>
-                    </a:xfrm>
-                    <a:prstGeom prst="rect">
-                      <a:avLst/>
-                    </a:prstGeom>
-                    <a:noFill/>
-                    <a:ln>
-                      <a:noFill/>
-                    </a:ln>
-                  </pic:spPr>
-                </pic:pic>
-              </a:graphicData>
-            </a:graphic>
-          </wp:inline>
-        </w:drawing>
-      </w:r>
-    </w:p>
-    <w:p>
-      <w:pPr>
-        <w:pStyle w:val="Zadanie"/>
-      </w:pPr>
-    </w:p>
-    <w:tbl>
-      <w:tblPr>
-        <w:tblStyle w:val="Tabela-Siatka"/>
-        <w:tblW w:w="5000" w:type="pct"/>
-        <w:tblLook w:val="04A0" w:firstRow="1" w:lastRow="0" w:firstColumn="1" w:lastColumn="0" w:noHBand="0" w:noVBand="1"/>
-      </w:tblPr>
-      <w:tblGrid>
-        <w:gridCol w:w="8188"/>
-        <w:gridCol w:w="1134"/>
-        <w:gridCol w:w="1134"/>
-      </w:tblGrid>
-      <w:tr>
-        <w:trPr>
-          <w:trHeight w:hRule="exact" w:val="567"/>
-        </w:trPr>
-        <w:tc>
-          <w:tcPr>
-            <w:tcW w:w="0" w:type="auto"/>
-            <w:vAlign w:val="center"/>
-          </w:tcPr>
-          <w:p>
-            <w:pPr>
-              <w:pStyle w:val="PunktyTabela"/>
-            </w:pPr>
-            <w:r>
-              <w:t>Punkty:</w:t>
-            </w:r>
-          </w:p>
-        </w:tc>
-        <w:tc>
-          <w:tcPr>
-            <w:tcW w:w="1134" w:type="dxa"/>
-            <w:vAlign w:val="center"/>
-          </w:tcPr>
-          <w:p>
-            <w:pPr>
-              <w:pStyle w:val="PunktyTabela"/>
-              <w:jc w:val="center"/>
-            </w:pPr>
-            <w:r>
-              <w:t>0</w:t>
-            </w:r>
-          </w:p>
-        </w:tc>
-        <w:tc>
-          <w:tcPr>
-            <w:tcW w:w="1134" w:type="dxa"/>
-            <w:vAlign w:val="center"/>
-          </w:tcPr>
-          <w:p>
-            <w:pPr>
-              <w:pStyle w:val="PunktyTabela"/>
-              <w:jc w:val="center"/>
-            </w:pPr>
-            <w:r>
-              <w:t>1</w:t>
-            </w:r>
-          </w:p>
-        </w:tc>
-      </w:tr>
-    </w:tbl>
-    <w:p>
-      <w:pPr>
         <w:pStyle w:val="Nagwek1"/>
         <w:rPr>
           <w:lang w:val="pl-PL"/>
@@ -6960,27 +6959,37 @@
       <w:r>
         <w:t xml:space="preserve">…link, np. </w:t>
       </w:r>
-      <w:hyperlink r:id="rId32" w:history="1">
-        <w:r>
-          <w:rPr>
-            <w:rStyle w:val="Hipercze"/>
-          </w:rPr>
-          <w:t>https://github.com/inazwisko/ai1-lab/tree/lab-f…</w:t>
-        </w:r>
-      </w:hyperlink>
-    </w:p>
-    <w:p>
-      <w:pPr>
-        <w:pStyle w:val="Nagwek1"/>
-        <w:rPr>
-          <w:lang w:val="pl-PL"/>
-        </w:rPr>
-      </w:pPr>
       <w:bookmarkStart w:id="17" w:name="_Toc152331004"/>
       <w:r>
-        <w:rPr>
-          <w:lang w:val="pl-PL"/>
-        </w:rPr>
+        <w:fldChar w:fldCharType="begin"/>
+      </w:r>
+      <w:r>
+        <w:instrText>HYPERLINK "</w:instrText>
+      </w:r>
+      <w:r>
+        <w:instrText>https://github.com/1Batrex1/ai1-lab1/tree/lab-f</w:instrText>
+      </w:r>
+      <w:r>
+        <w:instrText>"</w:instrText>
+      </w:r>
+      <w:r>
+        <w:fldChar w:fldCharType="separate"/>
+      </w:r>
+      <w:r>
+        <w:rPr>
+          <w:rStyle w:val="Hipercze"/>
+        </w:rPr>
+        <w:t>https://github.com/1Batrex1/ai1-lab1/tree/lab-f</w:t>
+      </w:r>
+      <w:r>
+        <w:fldChar w:fldCharType="end"/>
+      </w:r>
+    </w:p>
+    <w:p>
+      <w:pPr>
+        <w:pStyle w:val="Zadanie"/>
+      </w:pPr>
+      <w:r>
         <w:t>Podsumowanie</w:t>
       </w:r>
       <w:bookmarkEnd w:id="17"/>
@@ -6989,6 +6998,11 @@
       <w:pPr>
         <w:pStyle w:val="Zadanie"/>
       </w:pPr>
+    </w:p>
+    <w:p>
+      <w:pPr>
+        <w:pStyle w:val="Zadanie"/>
+      </w:pPr>
       <w:r>
         <w:t>W kilku zdaniach podsumuj zdobyte podczas tego laboratorium umiejętności.</w:t>
       </w:r>
@@ -7003,7 +7017,7 @@
         <w:pStyle w:val="Zadanie"/>
       </w:pPr>
       <w:r>
-        <w:t>…podsumowanie…</w:t>
+        <w:t>Nauczyłem się jak działa obsługa bazy danych w PHP</w:t>
       </w:r>
     </w:p>
     <w:p>
@@ -7039,9 +7053,9 @@
       </w:r>
     </w:p>
     <w:sectPr>
-      <w:headerReference w:type="default" r:id="rId33"/>
-      <w:footerReference w:type="default" r:id="rId34"/>
-      <w:footerReference w:type="first" r:id="rId35"/>
+      <w:headerReference w:type="default" r:id="rId40"/>
+      <w:footerReference w:type="default" r:id="rId41"/>
+      <w:footerReference w:type="first" r:id="rId42"/>
       <w:pgSz w:w="11906" w:h="16838"/>
       <w:pgMar w:top="720" w:right="720" w:bottom="720" w:left="720" w:header="708" w:footer="708" w:gutter="0"/>
       <w:cols w:space="708"/>
@@ -10276,10 +10290,6 @@
 </file>
 
 <file path=customXml/item1.xml><?xml version="1.0" encoding="utf-8"?>
-<b:Sources xmlns:b="http://schemas.openxmlformats.org/officeDocument/2006/bibliography" xmlns="http://schemas.openxmlformats.org/officeDocument/2006/bibliography" SelectedStyle="\APASixthEditionOfficeOnline.xsl" StyleName="APA" Version="6"/>
-</file>
-
-<file path=customXml/item2.xml><?xml version="1.0" encoding="utf-8"?>
 <?mso-contentType ?>
 <FormTemplates xmlns="http://schemas.microsoft.com/sharepoint/v3/contenttype/forms">
   <Display>DocumentLibraryForm</Display>
@@ -10288,7 +10298,19 @@
 </FormTemplates>
 </file>
 
+<file path=customXml/item2.xml><?xml version="1.0" encoding="utf-8"?>
+<b:Sources xmlns:b="http://schemas.openxmlformats.org/officeDocument/2006/bibliography" xmlns="http://schemas.openxmlformats.org/officeDocument/2006/bibliography" SelectedStyle="\APASixthEditionOfficeOnline.xsl" StyleName="APA" Version="6"/>
+</file>
+
 <file path=customXml/item3.xml><?xml version="1.0" encoding="utf-8"?>
+<p:properties xmlns:p="http://schemas.microsoft.com/office/2006/metadata/properties" xmlns:xsi="http://www.w3.org/2001/XMLSchema-instance" xmlns:pc="http://schemas.microsoft.com/office/infopath/2007/PartnerControls">
+  <documentManagement>
+    <ReferenceId xmlns="f9cb3b9c-0feb-41fc-ab31-21dd02fdd58e" xsi:nil="true"/>
+  </documentManagement>
+</p:properties>
+</file>
+
+<file path=customXml/item4.xml><?xml version="1.0" encoding="utf-8"?>
 <ct:contentTypeSchema xmlns:ct="http://schemas.microsoft.com/office/2006/metadata/contentType" xmlns:ma="http://schemas.microsoft.com/office/2006/metadata/properties/metaAttributes" ct:_="" ma:_="" ma:contentTypeName="Dokument" ma:contentTypeID="0x010100DB6AC860F7432F43A37922251825565C" ma:contentTypeVersion="4" ma:contentTypeDescription="Utwórz nowy dokument." ma:contentTypeScope="" ma:versionID="0bb44dd8e03cf6e4d2ae3b7067024e52">
   <xsd:schema xmlns:xsd="http://www.w3.org/2001/XMLSchema" xmlns:xs="http://www.w3.org/2001/XMLSchema" xmlns:p="http://schemas.microsoft.com/office/2006/metadata/properties" xmlns:ns2="f9cb3b9c-0feb-41fc-ab31-21dd02fdd58e" targetNamespace="http://schemas.microsoft.com/office/2006/metadata/properties" ma:root="true" ma:fieldsID="c29a22f2fe313e64bfeb420d606a9aba" ns2:_="">
     <xsd:import namespace="f9cb3b9c-0feb-41fc-ab31-21dd02fdd58e"/>
@@ -10432,15 +10454,15 @@
 </ct:contentTypeSchema>
 </file>
 
-<file path=customXml/item4.xml><?xml version="1.0" encoding="utf-8"?>
-<p:properties xmlns:p="http://schemas.microsoft.com/office/2006/metadata/properties" xmlns:xsi="http://www.w3.org/2001/XMLSchema-instance" xmlns:pc="http://schemas.microsoft.com/office/infopath/2007/PartnerControls">
-  <documentManagement>
-    <ReferenceId xmlns="f9cb3b9c-0feb-41fc-ab31-21dd02fdd58e" xsi:nil="true"/>
-  </documentManagement>
-</p:properties>
+<file path=customXml/itemProps1.xml><?xml version="1.0" encoding="utf-8"?>
+<ds:datastoreItem xmlns:ds="http://schemas.openxmlformats.org/officeDocument/2006/customXml" ds:itemID="{42B6B16D-7A07-487B-8370-F32449840DE1}">
+  <ds:schemaRefs>
+    <ds:schemaRef ds:uri="http://schemas.microsoft.com/sharepoint/v3/contenttype/forms"/>
+  </ds:schemaRefs>
+</ds:datastoreItem>
 </file>
 
-<file path=customXml/itemProps1.xml><?xml version="1.0" encoding="utf-8"?>
+<file path=customXml/itemProps2.xml><?xml version="1.0" encoding="utf-8"?>
 <ds:datastoreItem xmlns:ds="http://schemas.openxmlformats.org/officeDocument/2006/customXml" ds:itemID="{7D0AD95B-5C2D-47ED-95C0-987634CE19FD}">
   <ds:schemaRefs>
     <ds:schemaRef ds:uri="http://schemas.openxmlformats.org/officeDocument/2006/bibliography"/>
@@ -10448,15 +10470,17 @@
 </ds:datastoreItem>
 </file>
 
-<file path=customXml/itemProps2.xml><?xml version="1.0" encoding="utf-8"?>
-<ds:datastoreItem xmlns:ds="http://schemas.openxmlformats.org/officeDocument/2006/customXml" ds:itemID="{42B6B16D-7A07-487B-8370-F32449840DE1}">
+<file path=customXml/itemProps3.xml><?xml version="1.0" encoding="utf-8"?>
+<ds:datastoreItem xmlns:ds="http://schemas.openxmlformats.org/officeDocument/2006/customXml" ds:itemID="{45B77FA5-E23F-4F73-AB60-E3641BFCA9D4}">
   <ds:schemaRefs>
-    <ds:schemaRef ds:uri="http://schemas.microsoft.com/sharepoint/v3/contenttype/forms"/>
+    <ds:schemaRef ds:uri="http://schemas.microsoft.com/office/2006/metadata/properties"/>
+    <ds:schemaRef ds:uri="http://schemas.microsoft.com/office/infopath/2007/PartnerControls"/>
+    <ds:schemaRef ds:uri="f9cb3b9c-0feb-41fc-ab31-21dd02fdd58e"/>
   </ds:schemaRefs>
 </ds:datastoreItem>
 </file>
 
-<file path=customXml/itemProps3.xml><?xml version="1.0" encoding="utf-8"?>
+<file path=customXml/itemProps4.xml><?xml version="1.0" encoding="utf-8"?>
 <ds:datastoreItem xmlns:ds="http://schemas.openxmlformats.org/officeDocument/2006/customXml" ds:itemID="{E7319858-87D6-4583-AE03-A48557E88636}">
   <ds:schemaRefs>
     <ds:schemaRef ds:uri="http://schemas.microsoft.com/office/2006/metadata/contentType"/>
@@ -10472,14 +10496,4 @@
     <ds:schemaRef ds:uri="http://schemas.microsoft.com/internal/obd"/>
   </ds:schemaRefs>
 </ds:datastoreItem>
-</file>
-
-<file path=customXml/itemProps4.xml><?xml version="1.0" encoding="utf-8"?>
-<ds:datastoreItem xmlns:ds="http://schemas.openxmlformats.org/officeDocument/2006/customXml" ds:itemID="{45B77FA5-E23F-4F73-AB60-E3641BFCA9D4}">
-  <ds:schemaRefs>
-    <ds:schemaRef ds:uri="http://schemas.microsoft.com/office/2006/metadata/properties"/>
-    <ds:schemaRef ds:uri="http://schemas.microsoft.com/office/infopath/2007/PartnerControls"/>
-    <ds:schemaRef ds:uri="f9cb3b9c-0feb-41fc-ab31-21dd02fdd58e"/>
-  </ds:schemaRefs>
-</ds:datastoreItem>
 </file>
</xml_diff>